<commit_message>
#1 Made changes to requirements based on design Scrums
Made modifications to registration requirements.
</commit_message>
<xml_diff>
--- a/RequirementDocuments/VolunteerRideRequirements.docx
+++ b/RequirementDocuments/VolunteerRideRequirements.docx
@@ -151,90 +151,13 @@
         </w:numPr>
         <w:ind w:left="2160" w:hanging="360"/>
         <w:contextualSpacing w:val="1"/>
-        <w:rPr>
-          <w:b w:val="1"/>
-        </w:rPr>
-      </w:pPr>
-      <w:r>
-        <w:rPr>
-          <w:b w:val="1"/>
-          <w:rtl w:val="0"/>
-        </w:rPr>
-        <w:t xml:space="preserve">Registration</w:t>
-      </w:r>
-    </w:p>
-    <w:p>
-      <w:pPr>
-        <w:numPr>
-          <w:ilvl w:val="3"/>
-          <w:numId w:val="1"/>
-        </w:numPr>
-        <w:ind w:left="2880" w:hanging="360"/>
-        <w:contextualSpacing w:val="1"/>
         <w:rPr/>
       </w:pPr>
       <w:r>
         <w:rPr>
           <w:rtl w:val="0"/>
         </w:rPr>
-        <w:t xml:space="preserve">User has the ability to register as a Ride Seeker</w:t>
-      </w:r>
-    </w:p>
-    <w:p>
-      <w:pPr>
-        <w:numPr>
-          <w:ilvl w:val="4"/>
-          <w:numId w:val="1"/>
-        </w:numPr>
-        <w:ind w:left="3600" w:hanging="360"/>
-        <w:contextualSpacing w:val="1"/>
-        <w:rPr>
-          <w:u w:val="none"/>
-        </w:rPr>
-      </w:pPr>
-      <w:r>
-        <w:rPr>
-          <w:rtl w:val="0"/>
-        </w:rPr>
-        <w:t xml:space="preserve">At the time of registration, Ride Seeker can specify details about himself, Mosque he belongs to.</w:t>
-      </w:r>
-    </w:p>
-    <w:p>
-      <w:pPr>
-        <w:numPr>
-          <w:ilvl w:val="3"/>
-          <w:numId w:val="1"/>
-        </w:numPr>
-        <w:ind w:left="2880" w:hanging="360"/>
-        <w:contextualSpacing w:val="1"/>
-        <w:rPr>
-          <w:u w:val="none"/>
-        </w:rPr>
-      </w:pPr>
-      <w:r>
-        <w:rPr>
-          <w:rtl w:val="0"/>
-        </w:rPr>
-        <w:t xml:space="preserve">User has the ability to register as a Volunteer</w:t>
-      </w:r>
-    </w:p>
-    <w:p>
-      <w:pPr>
-        <w:numPr>
-          <w:ilvl w:val="4"/>
-          <w:numId w:val="1"/>
-        </w:numPr>
-        <w:ind w:left="3600" w:hanging="360"/>
-        <w:contextualSpacing w:val="1"/>
-        <w:rPr>
-          <w:u w:val="none"/>
-        </w:rPr>
-      </w:pPr>
-      <w:r>
-        <w:rPr>
-          <w:rtl w:val="0"/>
-        </w:rPr>
-        <w:t xml:space="preserve">At the time of registration, Volunteer can specify details about himself, his car, total occupancy, Mosque he belongs to.</w:t>
+        <w:t xml:space="preserve">User has the ability to register in the system. While registering user can specify details about himself, Mosque he belongs to,his car, total occupancy. System will have common registration for Volunteer and Ride Seeker.</w:t>
       </w:r>
     </w:p>
     <w:p>
@@ -386,7 +309,7 @@
         <w:rPr>
           <w:rtl w:val="0"/>
         </w:rPr>
-        <w:t xml:space="preserve">Volunteers can view the list of Ride seekers from the app.</w:t>
+        <w:t xml:space="preserve">Volunteers can view the list of Ride Requests from the app.</w:t>
       </w:r>
     </w:p>
     <w:p>

</xml_diff>